<commit_message>
Gosto do filme que adicionei
</commit_message>
<xml_diff>
--- a/ListaFilmes.docx
+++ b/ListaFilmes.docx
@@ -32,7 +32,11 @@
         <w:t>Moana 2</w:t>
       </w:r>
     </w:p>
-    <w:p/>
+    <w:p>
+      <w:r>
+        <w:t>Homen Aranha</w:t>
+      </w:r>
+    </w:p>
     <w:sectPr>
       <w:pgSz w:w="11906" w:h="16838"/>
       <w:pgMar w:top="1417" w:right="1701" w:bottom="1417" w:left="1701" w:header="708" w:footer="708" w:gutter="0"/>

</xml_diff>

<commit_message>
Novo arquivo de Musicas adicionado
</commit_message>
<xml_diff>
--- a/ListaFilmes.docx
+++ b/ListaFilmes.docx
@@ -28,15 +28,32 @@
       </w:r>
     </w:p>
     <w:p>
+      <w:proofErr w:type="spellStart"/>
       <w:r>
-        <w:t>Moana 2</w:t>
+        <w:t>Moana</w:t>
+      </w:r>
+      <w:proofErr w:type="spellEnd"/>
+      <w:r>
+        <w:t xml:space="preserve"> 2</w:t>
       </w:r>
     </w:p>
     <w:p>
       <w:r>
-        <w:t>Homen Aranha</w:t>
+        <w:t>Home</w:t>
+      </w:r>
+      <w:r>
+        <w:t>m</w:t>
+      </w:r>
+      <w:r>
+        <w:t xml:space="preserve"> Aranha</w:t>
       </w:r>
     </w:p>
+    <w:p>
+      <w:r>
+        <w:t>Doce Vingança</w:t>
+      </w:r>
+    </w:p>
+    <w:p/>
     <w:sectPr>
       <w:pgSz w:w="11906" w:h="16838"/>
       <w:pgMar w:top="1417" w:right="1701" w:bottom="1417" w:left="1701" w:header="708" w:footer="708" w:gutter="0"/>

</xml_diff>